<commit_message>
Added Loylaty points exchanger final
</commit_message>
<xml_diff>
--- a/Topics for research.docx
+++ b/Topics for research.docx
@@ -5,9 +5,56 @@
     <w:p>
       <w:pPr>
         <w:pStyle w:val="NormalWeb"/>
+        <w:shd w:val="clear" w:color="auto" w:fill="FFFFFF"/>
+        <w:spacing w:before="0" w:beforeAutospacing="0" w:after="0" w:afterAutospacing="0" w:line="360" w:lineRule="auto"/>
+        <w:jc w:val="center"/>
+        <w:rPr>
+          <w:b/>
+          <w:bCs/>
+          <w:color w:val="242424"/>
+          <w:u w:val="single"/>
+        </w:rPr>
+      </w:pPr>
+      <w:r>
+        <w:rPr>
+          <w:b/>
+          <w:bCs/>
+          <w:color w:val="242424"/>
+          <w:u w:val="single"/>
+        </w:rPr>
+        <w:t>Research Topics</w:t>
+      </w:r>
+    </w:p>
+    <w:p>
+      <w:pPr>
+        <w:pStyle w:val="NormalWeb"/>
+        <w:shd w:val="clear" w:color="auto" w:fill="FFFFFF"/>
+        <w:spacing w:before="0" w:beforeAutospacing="0" w:after="0" w:afterAutospacing="0" w:line="360" w:lineRule="auto"/>
+        <w:rPr>
+          <w:color w:val="242424"/>
+          <w:sz w:val="21"/>
+          <w:szCs w:val="21"/>
+        </w:rPr>
+      </w:pPr>
+    </w:p>
+    <w:p>
+      <w:pPr>
+        <w:pStyle w:val="NormalWeb"/>
+        <w:shd w:val="clear" w:color="auto" w:fill="FFFFFF"/>
+        <w:spacing w:before="0" w:beforeAutospacing="0" w:after="0" w:afterAutospacing="0" w:line="360" w:lineRule="auto"/>
+        <w:rPr>
+          <w:color w:val="242424"/>
+          <w:sz w:val="21"/>
+          <w:szCs w:val="21"/>
+        </w:rPr>
+      </w:pPr>
+    </w:p>
+    <w:p>
+      <w:pPr>
+        <w:pStyle w:val="NormalWeb"/>
         <w:numPr>
           <w:ilvl w:val="0"/>
-          <w:numId w:val="1"/>
+          <w:numId w:val="2"/>
         </w:numPr>
         <w:shd w:val="clear" w:color="auto" w:fill="FFFFFF"/>
         <w:spacing w:before="0" w:beforeAutospacing="0" w:after="0" w:afterAutospacing="0" w:line="360" w:lineRule="auto"/>
@@ -51,48 +98,12 @@
           <w:sz w:val="20"/>
           <w:szCs w:val="20"/>
         </w:rPr>
-        <w:t xml:space="preserve"> Once the Voter has logged in to the system using their valid username and password, they can view the upcoming elections and the candidates contesting the election. Users can also view results once the elections have concluded. This system also shows user the elections that they have participated in so far. On the other side of the application, the admin can view the list of candidates contesting, the list of voters, and the list of elections. Since this system maintains the data using blockchain, it is highly dependable and can be easily scanned to check for signs of tampering and malpractice. In this system, the admin is the sole authority to manage elections, </w:t>
-      </w:r>
-      <w:proofErr w:type="gramStart"/>
-      <w:r>
-        <w:rPr>
-          <w:sz w:val="20"/>
-          <w:szCs w:val="20"/>
-        </w:rPr>
-        <w:t>candidates</w:t>
-      </w:r>
-      <w:proofErr w:type="gramEnd"/>
-      <w:r>
-        <w:rPr>
-          <w:sz w:val="20"/>
-          <w:szCs w:val="20"/>
-        </w:rPr>
-        <w:t xml:space="preserve"> and voters. Admin can also view the votes. Admin can also check if any vote is tampered, thus </w:t>
-      </w:r>
-      <w:proofErr w:type="gramStart"/>
-      <w:r>
-        <w:rPr>
-          <w:sz w:val="20"/>
-          <w:szCs w:val="20"/>
-        </w:rPr>
-        <w:t>checking</w:t>
-      </w:r>
-      <w:proofErr w:type="gramEnd"/>
-      <w:r>
-        <w:rPr>
-          <w:sz w:val="20"/>
-          <w:szCs w:val="20"/>
-        </w:rPr>
-        <w:t xml:space="preserve"> and verifying the block. Voter can view Elections and cast their vote, also can view the winner but cannot see the winning ratio or votes etc. The system uses Blockchain technology to create a block of every vote thus protecting its identity.</w:t>
+        <w:t xml:space="preserve"> Once the Voter has logged in to the system using their valid username and password, they can view the upcoming elections and the candidates contesting the election. Users can also view results once the elections have concluded. This system also shows user the elections that they have participated in so far. On the other side of the application, the admin can view the list of candidates contesting, the list of voters, and the list of elections. Since this system maintains the data using blockchain, it is highly dependable and can be easily scanned to check for signs of tampering and malpractice. In this system, the admin is the sole authority to manage elections, candidates and voters. Admin can also view the votes. Admin can also check if any vote is tampered, thus checking and verifying the block. Voter can view Elections and cast their vote, also can view the winner but cannot see the winning ratio or votes etc. The system uses Blockchain technology to create a block of every vote thus protecting its identity.</w:t>
       </w:r>
     </w:p>
     <w:p>
       <w:pPr>
         <w:pStyle w:val="NormalWeb"/>
-        <w:numPr>
-          <w:ilvl w:val="0"/>
-          <w:numId w:val="1"/>
-        </w:numPr>
         <w:shd w:val="clear" w:color="auto" w:fill="FFFFFF"/>
         <w:spacing w:before="0" w:beforeAutospacing="0" w:after="0" w:afterAutospacing="0" w:line="360" w:lineRule="auto"/>
         <w:rPr>
@@ -101,6 +112,14 @@
           <w:szCs w:val="21"/>
         </w:rPr>
       </w:pPr>
+      <w:r>
+        <w:rPr>
+          <w:color w:val="242424"/>
+          <w:sz w:val="21"/>
+          <w:szCs w:val="21"/>
+        </w:rPr>
+        <w:t xml:space="preserve">       2.</w:t>
+      </w:r>
       <w:r>
         <w:rPr>
           <w:color w:val="242424"/>
@@ -152,25 +171,7 @@
           <w:sz w:val="20"/>
           <w:szCs w:val="20"/>
         </w:rPr>
-        <w:t xml:space="preserve">there is a card introduced for vendors that is a common card for all companies. Using this card vendors can authenticate themselves as the registered vendors of that company. That is an RFID card which includes all the details of the user and if he/she is registered as a vendor for the company. </w:t>
-      </w:r>
-      <w:proofErr w:type="gramStart"/>
-      <w:r>
-        <w:rPr>
-          <w:color w:val="242424"/>
-          <w:sz w:val="20"/>
-          <w:szCs w:val="20"/>
-        </w:rPr>
-        <w:t>In order to</w:t>
-      </w:r>
-      <w:proofErr w:type="gramEnd"/>
-      <w:r>
-        <w:rPr>
-          <w:color w:val="242424"/>
-          <w:sz w:val="20"/>
-          <w:szCs w:val="20"/>
-        </w:rPr>
-        <w:t xml:space="preserve"> be more secure this system we would introduce a face detection system as well which authenticates and check whether the user is the same as the RFID-registered user.</w:t>
+        <w:t>there is a card introduced for vendors that is a common card for all companies. Using this card vendors can authenticate themselves as the registered vendors of that company. That is an RFID card which includes all the details of the user and if he/she is registered as a vendor for the company. In order to be more secure this system we would introduce a face detection system as well which authenticates and check whether the user is the same as the RFID-registered user.</w:t>
       </w:r>
     </w:p>
     <w:p>
@@ -188,10 +189,6 @@
     <w:p>
       <w:pPr>
         <w:pStyle w:val="NormalWeb"/>
-        <w:numPr>
-          <w:ilvl w:val="0"/>
-          <w:numId w:val="1"/>
-        </w:numPr>
         <w:shd w:val="clear" w:color="auto" w:fill="FFFFFF"/>
         <w:spacing w:before="0" w:beforeAutospacing="0" w:after="0" w:afterAutospacing="0" w:line="360" w:lineRule="auto"/>
         <w:rPr>
@@ -200,6 +197,14 @@
           <w:szCs w:val="21"/>
         </w:rPr>
       </w:pPr>
+      <w:r>
+        <w:rPr>
+          <w:color w:val="242424"/>
+          <w:sz w:val="21"/>
+          <w:szCs w:val="21"/>
+        </w:rPr>
+        <w:t xml:space="preserve">      3.</w:t>
+      </w:r>
       <w:r>
         <w:rPr>
           <w:color w:val="242424"/>
@@ -531,8 +536,100 @@
       </w:pPr>
     </w:lvl>
   </w:abstractNum>
+  <w:abstractNum w:abstractNumId="1" w15:restartNumberingAfterBreak="0">
+    <w:nsid w:val="601302E3"/>
+    <w:multiLevelType w:val="hybridMultilevel"/>
+    <w:tmpl w:val="625A7808"/>
+    <w:lvl w:ilvl="0" w:tplc="0409000F">
+      <w:start w:val="1"/>
+      <w:numFmt w:val="decimal"/>
+      <w:lvlText w:val="%1."/>
+      <w:lvlJc w:val="left"/>
+      <w:pPr>
+        <w:ind w:left="720" w:hanging="360"/>
+      </w:pPr>
+      <w:rPr>
+        <w:rFonts w:hint="default"/>
+      </w:rPr>
+    </w:lvl>
+    <w:lvl w:ilvl="1" w:tplc="04090019" w:tentative="1">
+      <w:start w:val="1"/>
+      <w:numFmt w:val="lowerLetter"/>
+      <w:lvlText w:val="%2."/>
+      <w:lvlJc w:val="left"/>
+      <w:pPr>
+        <w:ind w:left="1440" w:hanging="360"/>
+      </w:pPr>
+    </w:lvl>
+    <w:lvl w:ilvl="2" w:tplc="0409001B" w:tentative="1">
+      <w:start w:val="1"/>
+      <w:numFmt w:val="lowerRoman"/>
+      <w:lvlText w:val="%3."/>
+      <w:lvlJc w:val="right"/>
+      <w:pPr>
+        <w:ind w:left="2160" w:hanging="180"/>
+      </w:pPr>
+    </w:lvl>
+    <w:lvl w:ilvl="3" w:tplc="0409000F" w:tentative="1">
+      <w:start w:val="1"/>
+      <w:numFmt w:val="decimal"/>
+      <w:lvlText w:val="%4."/>
+      <w:lvlJc w:val="left"/>
+      <w:pPr>
+        <w:ind w:left="2880" w:hanging="360"/>
+      </w:pPr>
+    </w:lvl>
+    <w:lvl w:ilvl="4" w:tplc="04090019" w:tentative="1">
+      <w:start w:val="1"/>
+      <w:numFmt w:val="lowerLetter"/>
+      <w:lvlText w:val="%5."/>
+      <w:lvlJc w:val="left"/>
+      <w:pPr>
+        <w:ind w:left="3600" w:hanging="360"/>
+      </w:pPr>
+    </w:lvl>
+    <w:lvl w:ilvl="5" w:tplc="0409001B" w:tentative="1">
+      <w:start w:val="1"/>
+      <w:numFmt w:val="lowerRoman"/>
+      <w:lvlText w:val="%6."/>
+      <w:lvlJc w:val="right"/>
+      <w:pPr>
+        <w:ind w:left="4320" w:hanging="180"/>
+      </w:pPr>
+    </w:lvl>
+    <w:lvl w:ilvl="6" w:tplc="0409000F" w:tentative="1">
+      <w:start w:val="1"/>
+      <w:numFmt w:val="decimal"/>
+      <w:lvlText w:val="%7."/>
+      <w:lvlJc w:val="left"/>
+      <w:pPr>
+        <w:ind w:left="5040" w:hanging="360"/>
+      </w:pPr>
+    </w:lvl>
+    <w:lvl w:ilvl="7" w:tplc="04090019" w:tentative="1">
+      <w:start w:val="1"/>
+      <w:numFmt w:val="lowerLetter"/>
+      <w:lvlText w:val="%8."/>
+      <w:lvlJc w:val="left"/>
+      <w:pPr>
+        <w:ind w:left="5760" w:hanging="360"/>
+      </w:pPr>
+    </w:lvl>
+    <w:lvl w:ilvl="8" w:tplc="0409001B" w:tentative="1">
+      <w:start w:val="1"/>
+      <w:numFmt w:val="lowerRoman"/>
+      <w:lvlText w:val="%9."/>
+      <w:lvlJc w:val="right"/>
+      <w:pPr>
+        <w:ind w:left="6480" w:hanging="180"/>
+      </w:pPr>
+    </w:lvl>
+  </w:abstractNum>
   <w:num w:numId="1" w16cid:durableId="99028056">
     <w:abstractNumId w:val="0"/>
+  </w:num>
+  <w:num w:numId="2" w16cid:durableId="1261716905">
+    <w:abstractNumId w:val="1"/>
   </w:num>
 </w:numbering>
 </file>

</xml_diff>